<commit_message>
Constant folder name changed to Constants
</commit_message>
<xml_diff>
--- a/Simple Architecture Document.docx
+++ b/Simple Architecture Document.docx
@@ -11896,103 +11896,105 @@
         </w:rPr>
         <w:t xml:space="preserve">Architecture </w:t>
       </w:r>
-      <w:r>
-        <w:rPr>
-          <w:rFonts w:ascii="Times New Roman" w:hAnsi="Times New Roman" w:cs="Times New Roman"/>
-          <w:color w:val="C00000"/>
+    </w:p>
+    <w:p>
+      <w:pPr>
+        <w:ind w:firstLine="708"/>
+        <w:rPr>
+          <w:rFonts w:ascii="Times New Roman" w:hAnsi="Times New Roman" w:cs="Times New Roman"/>
+          <w:color w:val="385623" w:themeColor="accent6" w:themeShade="80"/>
           <w:sz w:val="40"/>
           <w:szCs w:val="40"/>
         </w:rPr>
-        <w:t xml:space="preserve">V.1.0 </w:t>
-      </w:r>
-    </w:p>
-    <w:p>
-      <w:pPr>
-        <w:ind w:left="708"/>
-        <w:rPr>
-          <w:rFonts w:ascii="Times New Roman" w:hAnsi="Times New Roman" w:cs="Times New Roman"/>
-          <w:color w:val="000000" w:themeColor="text1"/>
+      </w:pPr>
+      <w:r>
+        <w:rPr>
+          <w:rFonts w:ascii="Times New Roman" w:hAnsi="Times New Roman" w:cs="Times New Roman"/>
+          <w:color w:val="385623" w:themeColor="accent6" w:themeShade="80"/>
           <w:sz w:val="40"/>
           <w:szCs w:val="40"/>
         </w:rPr>
-      </w:pPr>
-      <w:r>
-        <w:rPr>
-          <w:rFonts w:ascii="Times New Roman" w:hAnsi="Times New Roman" w:cs="Times New Roman"/>
-          <w:color w:val="000000" w:themeColor="text1"/>
+        <w:t xml:space="preserve">1) </w:t>
+      </w:r>
+      <w:r>
+        <w:rPr>
+          <w:rFonts w:ascii="Times New Roman" w:hAnsi="Times New Roman" w:cs="Times New Roman"/>
+          <w:color w:val="385623" w:themeColor="accent6" w:themeShade="80"/>
           <w:sz w:val="40"/>
           <w:szCs w:val="40"/>
         </w:rPr>
-        <w:t xml:space="preserve">. </w:t>
-      </w:r>
-      <w:r>
+        <w:t xml:space="preserve">V.1.0 </w:t>
+      </w:r>
+    </w:p>
+    <w:p>
+      <w:pPr>
+        <w:ind w:left="708"/>
         <w:rPr>
           <w:rFonts w:ascii="Times New Roman" w:hAnsi="Times New Roman" w:cs="Times New Roman"/>
           <w:color w:val="000000" w:themeColor="text1"/>
           <w:sz w:val="40"/>
           <w:szCs w:val="40"/>
         </w:rPr>
-        <w:t>Yeni yayımlandı.</w:t>
-      </w:r>
-    </w:p>
-    <w:p>
-      <w:pPr>
-        <w:rPr>
-          <w:rFonts w:ascii="Times New Roman" w:hAnsi="Times New Roman" w:cs="Times New Roman"/>
-          <w:color w:val="C00000"/>
+      </w:pPr>
+      <w:r>
+        <w:rPr>
+          <w:rFonts w:ascii="Times New Roman" w:hAnsi="Times New Roman" w:cs="Times New Roman"/>
+          <w:color w:val="000000" w:themeColor="text1"/>
           <w:sz w:val="40"/>
           <w:szCs w:val="40"/>
         </w:rPr>
-      </w:pPr>
-      <w:r>
-        <w:rPr>
-          <w:rFonts w:ascii="Times New Roman" w:hAnsi="Times New Roman" w:cs="Times New Roman"/>
-          <w:color w:val="C00000"/>
+        <w:t xml:space="preserve">. </w:t>
+      </w:r>
+      <w:r>
+        <w:rPr>
+          <w:rFonts w:ascii="Times New Roman" w:hAnsi="Times New Roman" w:cs="Times New Roman"/>
+          <w:color w:val="000000" w:themeColor="text1"/>
           <w:sz w:val="40"/>
           <w:szCs w:val="40"/>
         </w:rPr>
-        <w:t xml:space="preserve">1) Code </w:t>
-      </w:r>
-      <w:proofErr w:type="spellStart"/>
-      <w:r>
-        <w:rPr>
-          <w:rFonts w:ascii="Times New Roman" w:hAnsi="Times New Roman" w:cs="Times New Roman"/>
-          <w:color w:val="C00000"/>
+        <w:t>Yeni yayımlandı.</w:t>
+      </w:r>
+    </w:p>
+    <w:p>
+      <w:pPr>
+        <w:ind w:left="708"/>
+        <w:rPr>
+          <w:rFonts w:ascii="Times New Roman" w:hAnsi="Times New Roman" w:cs="Times New Roman"/>
+          <w:color w:val="385623" w:themeColor="accent6" w:themeShade="80"/>
           <w:sz w:val="40"/>
           <w:szCs w:val="40"/>
         </w:rPr>
-        <w:t>Generator</w:t>
-      </w:r>
-      <w:proofErr w:type="spellEnd"/>
-      <w:r>
-        <w:rPr>
-          <w:rFonts w:ascii="Times New Roman" w:hAnsi="Times New Roman" w:cs="Times New Roman"/>
-          <w:color w:val="C00000"/>
+      </w:pPr>
+      <w:r>
+        <w:rPr>
+          <w:rFonts w:ascii="Times New Roman" w:hAnsi="Times New Roman" w:cs="Times New Roman"/>
+          <w:color w:val="385623" w:themeColor="accent6" w:themeShade="80"/>
           <w:sz w:val="40"/>
           <w:szCs w:val="40"/>
         </w:rPr>
-        <w:t xml:space="preserve"> </w:t>
-      </w:r>
-      <w:r>
-        <w:rPr>
-          <w:rFonts w:ascii="Times New Roman" w:hAnsi="Times New Roman" w:cs="Times New Roman"/>
-          <w:color w:val="C00000"/>
+        <w:t>2) V.1.1</w:t>
+      </w:r>
+    </w:p>
+    <w:p>
+      <w:pPr>
+        <w:ind w:left="708"/>
+        <w:rPr>
+          <w:rFonts w:ascii="Times New Roman" w:hAnsi="Times New Roman" w:cs="Times New Roman"/>
+          <w:color w:val="000000" w:themeColor="text1"/>
           <w:sz w:val="40"/>
           <w:szCs w:val="40"/>
         </w:rPr>
-        <w:t xml:space="preserve">V.1.0 </w:t>
-      </w:r>
-    </w:p>
-    <w:p>
-      <w:pPr>
-        <w:ind w:left="708"/>
+      </w:pPr>
+      <w:r>
         <w:rPr>
           <w:rFonts w:ascii="Times New Roman" w:hAnsi="Times New Roman" w:cs="Times New Roman"/>
           <w:color w:val="000000" w:themeColor="text1"/>
           <w:sz w:val="40"/>
           <w:szCs w:val="40"/>
         </w:rPr>
-      </w:pPr>
+        <w:t xml:space="preserve">. </w:t>
+      </w:r>
+      <w:proofErr w:type="spellStart"/>
       <w:r>
         <w:rPr>
           <w:rFonts w:ascii="Times New Roman" w:hAnsi="Times New Roman" w:cs="Times New Roman"/>
@@ -12000,8 +12002,9 @@
           <w:sz w:val="40"/>
           <w:szCs w:val="40"/>
         </w:rPr>
-        <w:t xml:space="preserve">. </w:t>
-      </w:r>
+        <w:t>Constans</w:t>
+      </w:r>
+      <w:proofErr w:type="spellEnd"/>
       <w:r>
         <w:rPr>
           <w:rFonts w:ascii="Times New Roman" w:hAnsi="Times New Roman" w:cs="Times New Roman"/>
@@ -12009,8 +12012,215 @@
           <w:sz w:val="40"/>
           <w:szCs w:val="40"/>
         </w:rPr>
+        <w:t xml:space="preserve"> klasör isimleri </w:t>
+      </w:r>
+      <w:proofErr w:type="spellStart"/>
+      <w:r>
+        <w:rPr>
+          <w:rFonts w:ascii="Times New Roman" w:hAnsi="Times New Roman" w:cs="Times New Roman"/>
+          <w:color w:val="000000" w:themeColor="text1"/>
+          <w:sz w:val="40"/>
+          <w:szCs w:val="40"/>
+        </w:rPr>
+        <w:t>Constants</w:t>
+      </w:r>
+      <w:proofErr w:type="spellEnd"/>
+      <w:r>
+        <w:rPr>
+          <w:rFonts w:ascii="Times New Roman" w:hAnsi="Times New Roman" w:cs="Times New Roman"/>
+          <w:color w:val="000000" w:themeColor="text1"/>
+          <w:sz w:val="40"/>
+          <w:szCs w:val="40"/>
+        </w:rPr>
+        <w:t xml:space="preserve"> olarak güncellendi</w:t>
+      </w:r>
+    </w:p>
+    <w:p>
+      <w:pPr>
+        <w:rPr>
+          <w:rFonts w:ascii="Times New Roman" w:hAnsi="Times New Roman" w:cs="Times New Roman"/>
+          <w:color w:val="C00000"/>
+          <w:sz w:val="40"/>
+          <w:szCs w:val="40"/>
+        </w:rPr>
+      </w:pPr>
+      <w:r>
+        <w:rPr>
+          <w:rFonts w:ascii="Times New Roman" w:hAnsi="Times New Roman" w:cs="Times New Roman"/>
+          <w:color w:val="C00000"/>
+          <w:sz w:val="40"/>
+          <w:szCs w:val="40"/>
+        </w:rPr>
+        <w:t xml:space="preserve">1) Code </w:t>
+      </w:r>
+      <w:proofErr w:type="spellStart"/>
+      <w:r>
+        <w:rPr>
+          <w:rFonts w:ascii="Times New Roman" w:hAnsi="Times New Roman" w:cs="Times New Roman"/>
+          <w:color w:val="C00000"/>
+          <w:sz w:val="40"/>
+          <w:szCs w:val="40"/>
+        </w:rPr>
+        <w:t>Generator</w:t>
+      </w:r>
+      <w:proofErr w:type="spellEnd"/>
+      <w:r>
+        <w:rPr>
+          <w:rFonts w:ascii="Times New Roman" w:hAnsi="Times New Roman" w:cs="Times New Roman"/>
+          <w:color w:val="C00000"/>
+          <w:sz w:val="40"/>
+          <w:szCs w:val="40"/>
+        </w:rPr>
+        <w:t xml:space="preserve"> </w:t>
+      </w:r>
+    </w:p>
+    <w:p>
+      <w:pPr>
+        <w:ind w:firstLine="708"/>
+        <w:rPr>
+          <w:rFonts w:ascii="Times New Roman" w:hAnsi="Times New Roman" w:cs="Times New Roman"/>
+          <w:color w:val="385623" w:themeColor="accent6" w:themeShade="80"/>
+          <w:sz w:val="40"/>
+          <w:szCs w:val="40"/>
+        </w:rPr>
+      </w:pPr>
+      <w:r>
+        <w:rPr>
+          <w:rFonts w:ascii="Times New Roman" w:hAnsi="Times New Roman" w:cs="Times New Roman"/>
+          <w:color w:val="385623" w:themeColor="accent6" w:themeShade="80"/>
+          <w:sz w:val="40"/>
+          <w:szCs w:val="40"/>
+        </w:rPr>
+        <w:t>1</w:t>
+      </w:r>
+      <w:r>
+        <w:rPr>
+          <w:rFonts w:ascii="Times New Roman" w:hAnsi="Times New Roman" w:cs="Times New Roman"/>
+          <w:color w:val="385623" w:themeColor="accent6" w:themeShade="80"/>
+          <w:sz w:val="40"/>
+          <w:szCs w:val="40"/>
+        </w:rPr>
+        <w:t xml:space="preserve">) V.1.0 </w:t>
+      </w:r>
+    </w:p>
+    <w:p>
+      <w:pPr>
+        <w:ind w:left="708"/>
+        <w:rPr>
+          <w:rFonts w:ascii="Times New Roman" w:hAnsi="Times New Roman" w:cs="Times New Roman"/>
+          <w:color w:val="000000" w:themeColor="text1"/>
+          <w:sz w:val="40"/>
+          <w:szCs w:val="40"/>
+        </w:rPr>
+      </w:pPr>
+      <w:r>
+        <w:rPr>
+          <w:rFonts w:ascii="Times New Roman" w:hAnsi="Times New Roman" w:cs="Times New Roman"/>
+          <w:color w:val="000000" w:themeColor="text1"/>
+          <w:sz w:val="40"/>
+          <w:szCs w:val="40"/>
+        </w:rPr>
+        <w:t xml:space="preserve">. </w:t>
+      </w:r>
+      <w:r>
+        <w:rPr>
+          <w:rFonts w:ascii="Times New Roman" w:hAnsi="Times New Roman" w:cs="Times New Roman"/>
+          <w:color w:val="000000" w:themeColor="text1"/>
+          <w:sz w:val="40"/>
+          <w:szCs w:val="40"/>
+        </w:rPr>
         <w:t>Yeni yayımlandı.</w:t>
       </w:r>
+    </w:p>
+    <w:p>
+      <w:pPr>
+        <w:ind w:left="708"/>
+        <w:rPr>
+          <w:rFonts w:ascii="Times New Roman" w:hAnsi="Times New Roman" w:cs="Times New Roman"/>
+          <w:color w:val="385623" w:themeColor="accent6" w:themeShade="80"/>
+          <w:sz w:val="40"/>
+          <w:szCs w:val="40"/>
+        </w:rPr>
+      </w:pPr>
+      <w:r>
+        <w:rPr>
+          <w:rFonts w:ascii="Times New Roman" w:hAnsi="Times New Roman" w:cs="Times New Roman"/>
+          <w:color w:val="385623" w:themeColor="accent6" w:themeShade="80"/>
+          <w:sz w:val="40"/>
+          <w:szCs w:val="40"/>
+        </w:rPr>
+        <w:t>2) V.1.1</w:t>
+      </w:r>
+    </w:p>
+    <w:p>
+      <w:pPr>
+        <w:ind w:left="708"/>
+        <w:rPr>
+          <w:rFonts w:ascii="Times New Roman" w:hAnsi="Times New Roman" w:cs="Times New Roman"/>
+          <w:color w:val="000000" w:themeColor="text1"/>
+          <w:sz w:val="40"/>
+          <w:szCs w:val="40"/>
+        </w:rPr>
+      </w:pPr>
+      <w:r>
+        <w:rPr>
+          <w:rFonts w:ascii="Times New Roman" w:hAnsi="Times New Roman" w:cs="Times New Roman"/>
+          <w:color w:val="000000" w:themeColor="text1"/>
+          <w:sz w:val="40"/>
+          <w:szCs w:val="40"/>
+        </w:rPr>
+        <w:t xml:space="preserve">. </w:t>
+      </w:r>
+      <w:proofErr w:type="spellStart"/>
+      <w:r>
+        <w:rPr>
+          <w:rFonts w:ascii="Times New Roman" w:hAnsi="Times New Roman" w:cs="Times New Roman"/>
+          <w:color w:val="000000" w:themeColor="text1"/>
+          <w:sz w:val="40"/>
+          <w:szCs w:val="40"/>
+        </w:rPr>
+        <w:t>Constans</w:t>
+      </w:r>
+      <w:proofErr w:type="spellEnd"/>
+      <w:r>
+        <w:rPr>
+          <w:rFonts w:ascii="Times New Roman" w:hAnsi="Times New Roman" w:cs="Times New Roman"/>
+          <w:color w:val="000000" w:themeColor="text1"/>
+          <w:sz w:val="40"/>
+          <w:szCs w:val="40"/>
+        </w:rPr>
+        <w:t xml:space="preserve"> klasör isimleri </w:t>
+      </w:r>
+      <w:proofErr w:type="spellStart"/>
+      <w:r>
+        <w:rPr>
+          <w:rFonts w:ascii="Times New Roman" w:hAnsi="Times New Roman" w:cs="Times New Roman"/>
+          <w:color w:val="000000" w:themeColor="text1"/>
+          <w:sz w:val="40"/>
+          <w:szCs w:val="40"/>
+        </w:rPr>
+        <w:t>Constants</w:t>
+      </w:r>
+      <w:proofErr w:type="spellEnd"/>
+      <w:r>
+        <w:rPr>
+          <w:rFonts w:ascii="Times New Roman" w:hAnsi="Times New Roman" w:cs="Times New Roman"/>
+          <w:color w:val="000000" w:themeColor="text1"/>
+          <w:sz w:val="40"/>
+          <w:szCs w:val="40"/>
+        </w:rPr>
+        <w:t xml:space="preserve"> olarak güncellendi</w:t>
+      </w:r>
+    </w:p>
+    <w:p>
+      <w:pPr>
+        <w:rPr>
+          <w:rFonts w:ascii="Times New Roman" w:hAnsi="Times New Roman" w:cs="Times New Roman"/>
+          <w:color w:val="000000" w:themeColor="text1"/>
+          <w:sz w:val="40"/>
+          <w:szCs w:val="40"/>
+        </w:rPr>
+      </w:pPr>
     </w:p>
     <w:p>
       <w:pPr>

</xml_diff>